<commit_message>
created a generic class for firebase query listers
</commit_message>
<xml_diff>
--- a/Planning Report/JordanHarrison CI301 interrim planning and investigation (Repaired).docx
+++ b/Planning Report/JordanHarrison CI301 interrim planning and investigation (Repaired).docx
@@ -1301,26 +1301,26 @@
     <w:p/>
     <w:p/>
     <w:p/>
-    <w:p/>
-    <w:p/>
-    <w:p/>
     <w:p>
       <w:pPr>
         <w:pStyle w:val="Heading3"/>
       </w:pPr>
       <w:r>
+        <w:lastRenderedPageBreak/>
         <w:t>Deliverables</w:t>
       </w:r>
       <w:bookmarkEnd w:id="2"/>
     </w:p>
     <w:p>
-      <w:pPr>
-        <w:pStyle w:val="Heading3"/>
-      </w:pPr>
-    </w:p>
-    <w:p>
       <w:r>
         <w:tab/>
+      </w:r>
+    </w:p>
+    <w:p>
+      <w:pPr>
+        <w:ind w:firstLine="720"/>
+      </w:pPr>
+      <w:r>
         <w:t>The main part of this project will be the development of the application</w:t>
       </w:r>
       <w:r>
@@ -1333,7 +1333,21 @@
         <w:t>will be</w:t>
       </w:r>
       <w:r>
-        <w:t xml:space="preserve"> accompanied by documentation outlining methods and classes used in the application and a report.</w:t>
+        <w:t xml:space="preserve"> accompanied by</w:t>
+      </w:r>
+      <w:r>
+        <w:t xml:space="preserve"> application design</w:t>
+      </w:r>
+      <w:r>
+        <w:t xml:space="preserve"> </w:t>
+      </w:r>
+      <w:proofErr w:type="spellStart"/>
+      <w:r>
+        <w:t>documentatio</w:t>
+      </w:r>
+      <w:proofErr w:type="spellEnd"/>
+      <w:r>
+        <w:t xml:space="preserve"> and a report.</w:t>
       </w:r>
     </w:p>
     <w:p>
@@ -1760,97 +1774,100 @@
         <w:ind w:firstLine="720"/>
       </w:pPr>
       <w:r>
+        <w:t xml:space="preserve">Due to the </w:t>
+      </w:r>
+      <w:r>
+        <w:t xml:space="preserve">time it would take and the existence of </w:t>
+      </w:r>
+      <w:r>
+        <w:t>services</w:t>
+      </w:r>
+      <w:r>
+        <w:t xml:space="preserve"> such as Firebase</w:t>
+      </w:r>
+      <w:r>
+        <w:t xml:space="preserve">, Firehose and Parse Server, </w:t>
+      </w:r>
+      <w:r>
+        <w:t xml:space="preserve">it is not necessary for me to write a data engine.  Furthermore, this </w:t>
+      </w:r>
+      <w:r>
+        <w:t>opens options for hosting and removes the</w:t>
+      </w:r>
+      <w:r>
+        <w:t xml:space="preserve"> reliance on</w:t>
+      </w:r>
+      <w:r>
+        <w:t xml:space="preserve"> </w:t>
+      </w:r>
+      <w:r>
+        <w:t>access</w:t>
+      </w:r>
+      <w:r>
+        <w:t xml:space="preserve"> to </w:t>
+      </w:r>
+      <w:r>
+        <w:t>database capable hardwar</w:t>
+      </w:r>
+      <w:r>
+        <w:t>e</w:t>
+      </w:r>
+      <w:r>
+        <w:t>.</w:t>
+      </w:r>
+    </w:p>
+    <w:p>
+      <w:pPr>
+        <w:ind w:firstLine="720"/>
+      </w:pPr>
+      <w:r>
+        <w:t>My preliminary research has highlighted potential issues with leader boards</w:t>
+      </w:r>
+      <w:r>
+        <w:t>;</w:t>
+      </w:r>
+      <w:r>
+        <w:t xml:space="preserve"> </w:t>
+      </w:r>
+      <w:r>
+        <w:t>t</w:t>
+      </w:r>
+      <w:r>
+        <w:t xml:space="preserve">his was initially </w:t>
+      </w:r>
+      <w:r>
+        <w:t>a</w:t>
+      </w:r>
+      <w:r>
+        <w:t xml:space="preserve"> component of the design. Further research showed that comparison with peers can cause anxiety </w:t>
+      </w:r>
+      <w:r>
+        <w:t>in individuals</w:t>
+      </w:r>
+      <w:r>
+        <w:fldChar w:fldCharType="begin"/>
+      </w:r>
+      <w:r>
+        <w:instrText xml:space="preserve"> ADDIN EN.CITE &lt;EndNote&gt;&lt;Cite&gt;&lt;Author&gt;Zhang&lt;/Author&gt;&lt;Year&gt;2008&lt;/Year&gt;&lt;IDText&gt;Motivational affordances: reasons for ICT design and use&lt;/IDText&gt;&lt;DisplayText&gt;(ZHANG, 2008)&lt;/DisplayText&gt;&lt;record&gt;&lt;dates&gt;&lt;pub-dates&gt;&lt;date&gt;2008/11/01/&lt;/date&gt;&lt;/pub-dates&gt;&lt;year&gt;2008&lt;/year&gt;&lt;/dates&gt;&lt;urls&gt;&lt;related-urls&gt;&lt;url&gt;http://portal.acm.org/citation.cfm?doid=1400214.1400244&lt;/url&gt;&lt;/related-urls&gt;&lt;/urls&gt;&lt;isbn&gt;00010782&lt;/isbn&gt;&lt;titles&gt;&lt;title&gt;Motivational affordances: reasons for ICT design and use&lt;/title&gt;&lt;secondary-title&gt;Communications of the ACM&lt;/secondary-title&gt;&lt;short-title&gt;Technical opinionMotivational affordances&lt;/short-title&gt;&lt;alt-title&gt;Commun. ACM&lt;/alt-title&gt;&lt;/titles&gt;&lt;pages&gt;145&lt;/pages&gt;&lt;number&gt;11&lt;/number&gt;&lt;access-date&gt;2019/10/21/09:43:49&lt;/access-date&gt;&lt;contributors&gt;&lt;authors&gt;&lt;author&gt;Zhang, Ping&lt;/author&gt;&lt;/authors&gt;&lt;/contributors&gt;&lt;language&gt;en&lt;/language&gt;&lt;added-date format="utc"&gt;1571651066&lt;/added-date&gt;&lt;ref-type name="Journal Article"&gt;17&lt;/ref-type&gt;&lt;remote-database-provider&gt;DOI.org (Crossref)&lt;/remote-database-provider&gt;&lt;rec-number&gt;6&lt;/rec-number&gt;&lt;last-updated-date format="utc"&gt;1571651094&lt;/last-updated-date&gt;&lt;electronic-resource-num&gt;10.1145/1400214.1400244&lt;/electronic-resource-num&gt;&lt;volume&gt;51&lt;/volume&gt;&lt;/record&gt;&lt;/Cite&gt;&lt;/EndNote&gt;</w:instrText>
+      </w:r>
+      <w:r>
+        <w:fldChar w:fldCharType="separate"/>
+      </w:r>
+      <w:r>
+        <w:rPr>
+          <w:noProof/>
+        </w:rPr>
+        <w:t>(ZHANG, 2008)</w:t>
+      </w:r>
+      <w:r>
+        <w:fldChar w:fldCharType="end"/>
+      </w:r>
+      <w:r>
+        <w:t xml:space="preserve">, although this could have the desired motivational effect I consider it </w:t>
+      </w:r>
+      <w:r>
         <w:lastRenderedPageBreak/>
-        <w:t xml:space="preserve">Due to the </w:t>
-      </w:r>
-      <w:r>
-        <w:t xml:space="preserve">time it would take and the existence of </w:t>
-      </w:r>
-      <w:r>
-        <w:t>services</w:t>
-      </w:r>
-      <w:r>
-        <w:t xml:space="preserve"> such as Firebase</w:t>
-      </w:r>
-      <w:r>
-        <w:t xml:space="preserve">, Firehose and Parse Server, </w:t>
-      </w:r>
-      <w:r>
-        <w:t xml:space="preserve">it is not necessary for me to write a data engine.  Furthermore, this </w:t>
-      </w:r>
-      <w:r>
-        <w:t>opens options for hosting and removes the</w:t>
-      </w:r>
-      <w:r>
-        <w:t xml:space="preserve"> reliance on</w:t>
-      </w:r>
-      <w:r>
-        <w:t xml:space="preserve"> </w:t>
-      </w:r>
-      <w:r>
-        <w:t>access</w:t>
-      </w:r>
-      <w:r>
-        <w:t xml:space="preserve"> to </w:t>
-      </w:r>
-      <w:r>
-        <w:t>database capable hardwar</w:t>
-      </w:r>
-      <w:r>
-        <w:t>e</w:t>
-      </w:r>
-      <w:r>
-        <w:t>.</w:t>
-      </w:r>
-    </w:p>
-    <w:p>
-      <w:pPr>
-        <w:ind w:firstLine="720"/>
-      </w:pPr>
-      <w:r>
-        <w:t>My preliminary research has highlighted potential issues with leader boards</w:t>
-      </w:r>
-      <w:r>
-        <w:t>;</w:t>
-      </w:r>
-      <w:r>
-        <w:t xml:space="preserve"> </w:t>
-      </w:r>
-      <w:r>
-        <w:t>t</w:t>
-      </w:r>
-      <w:r>
-        <w:t xml:space="preserve">his was initially </w:t>
-      </w:r>
-      <w:r>
-        <w:t>a</w:t>
-      </w:r>
-      <w:r>
-        <w:t xml:space="preserve"> component of the design. Further research showed that comparison with peers can cause anxiety </w:t>
-      </w:r>
-      <w:r>
-        <w:t>in individuals</w:t>
-      </w:r>
-      <w:r>
-        <w:fldChar w:fldCharType="begin"/>
-      </w:r>
-      <w:r>
-        <w:instrText xml:space="preserve"> ADDIN EN.CITE &lt;EndNote&gt;&lt;Cite&gt;&lt;Author&gt;Zhang&lt;/Author&gt;&lt;Year&gt;2008&lt;/Year&gt;&lt;IDText&gt;Motivational affordances: reasons for ICT design and use&lt;/IDText&gt;&lt;DisplayText&gt;(ZHANG, 2008)&lt;/DisplayText&gt;&lt;record&gt;&lt;dates&gt;&lt;pub-dates&gt;&lt;date&gt;2008/11/01/&lt;/date&gt;&lt;/pub-dates&gt;&lt;year&gt;2008&lt;/year&gt;&lt;/dates&gt;&lt;urls&gt;&lt;related-urls&gt;&lt;url&gt;http://portal.acm.org/citation.cfm?doid=1400214.1400244&lt;/url&gt;&lt;/related-urls&gt;&lt;/urls&gt;&lt;isbn&gt;00010782&lt;/isbn&gt;&lt;titles&gt;&lt;title&gt;Motivational affordances: reasons for ICT design and use&lt;/title&gt;&lt;secondary-title&gt;Communications of the ACM&lt;/secondary-title&gt;&lt;short-title&gt;Technical opinionMotivational affordances&lt;/short-title&gt;&lt;alt-title&gt;Commun. ACM&lt;/alt-title&gt;&lt;/titles&gt;&lt;pages&gt;145&lt;/pages&gt;&lt;number&gt;11&lt;/number&gt;&lt;access-date&gt;2019/10/21/09:43:49&lt;/access-date&gt;&lt;contributors&gt;&lt;authors&gt;&lt;author&gt;Zhang, Ping&lt;/author&gt;&lt;/authors&gt;&lt;/contributors&gt;&lt;language&gt;en&lt;/language&gt;&lt;added-date format="utc"&gt;1571651066&lt;/added-date&gt;&lt;ref-type name="Journal Article"&gt;17&lt;/ref-type&gt;&lt;remote-database-provider&gt;DOI.org (Crossref)&lt;/remote-database-provider&gt;&lt;rec-number&gt;6&lt;/rec-number&gt;&lt;last-updated-date format="utc"&gt;1571651094&lt;/last-updated-date&gt;&lt;electronic-resource-num&gt;10.1145/1400214.1400244&lt;/electronic-resource-num&gt;&lt;volume&gt;51&lt;/volume&gt;&lt;/record&gt;&lt;/Cite&gt;&lt;/EndNote&gt;</w:instrText>
-      </w:r>
-      <w:r>
-        <w:fldChar w:fldCharType="separate"/>
-      </w:r>
-      <w:r>
-        <w:rPr>
-          <w:noProof/>
-        </w:rPr>
-        <w:t>(ZHANG, 2008)</w:t>
-      </w:r>
-      <w:r>
-        <w:fldChar w:fldCharType="end"/>
-      </w:r>
-      <w:r>
-        <w:t xml:space="preserve">, although this could have the desired motivational effect I consider it the wrong route to take in </w:t>
+        <w:t xml:space="preserve">the wrong route to take in </w:t>
       </w:r>
       <w:r>
         <w:t>progression</w:t>
@@ -2412,7 +2429,6 @@
         <w:t xml:space="preserve"> stages.</w:t>
       </w:r>
     </w:p>
-    <w:p/>
     <w:p>
       <w:pPr>
         <w:sectPr>
@@ -2429,6 +2445,36 @@
       </w:pPr>
       <w:r>
         <w:lastRenderedPageBreak/>
+        <w:t>Plan Development</w:t>
+      </w:r>
+    </w:p>
+    <w:p/>
+    <w:p>
+      <w:r>
+        <w:tab/>
+        <w:t>The plan above is a second revision, the initial revision had all the design and planning stages at the beginning of the timeline. This is not compatible with Agile methodology and I could potentially run into problems when needing to redesign functionality midway through.</w:t>
+      </w:r>
+    </w:p>
+    <w:p>
+      <w:r>
+        <w:tab/>
+        <w:t xml:space="preserve">After developing the plan above, I found an excel template that is a better tool for laying out agile planning. I am now using this new template as my working document. Application functionality is split down into releases, these releases are further broken down into 2-week long sprints. I am allocating tasks that belong in my current sprint </w:t>
+      </w:r>
+      <w:r>
+        <w:t>during sprint planning</w:t>
+      </w:r>
+      <w:r>
+        <w:t>, this gives greater flexibility and allows me to review release timescale as I move through the project.</w:t>
+      </w:r>
+      <w:r>
+        <w:t xml:space="preserve"> I will be bringing this document to the Viva as it would be difficult to include in this report in a readable form.</w:t>
+      </w:r>
+    </w:p>
+    <w:p>
+      <w:pPr>
+        <w:pStyle w:val="Heading4"/>
+      </w:pPr>
+      <w:r>
         <w:t>Investigations conducted</w:t>
       </w:r>
     </w:p>
@@ -2563,15 +2609,6 @@
         <w:t>my requirements.</w:t>
       </w:r>
     </w:p>
-    <w:p/>
-    <w:p/>
-    <w:p/>
-    <w:p/>
-    <w:p/>
-    <w:p/>
-    <w:p/>
-    <w:p/>
-    <w:p/>
     <w:p/>
     <w:p/>
     <w:p/>
@@ -3062,17 +3099,20 @@
         <w:tab/>
       </w:r>
     </w:p>
-    <w:p/>
-    <w:p/>
+    <w:p>
+      <w:bookmarkStart w:id="5" w:name="_GoBack"/>
+      <w:bookmarkEnd w:id="5"/>
+    </w:p>
     <w:p>
       <w:pPr>
         <w:pStyle w:val="Heading3"/>
       </w:pPr>
-      <w:bookmarkStart w:id="5" w:name="_Toc22557044"/>
-      <w:r>
+      <w:bookmarkStart w:id="6" w:name="_Toc22557044"/>
+      <w:r>
+        <w:lastRenderedPageBreak/>
         <w:t>Research</w:t>
       </w:r>
-      <w:bookmarkEnd w:id="5"/>
+      <w:bookmarkEnd w:id="6"/>
     </w:p>
     <w:p>
       <w:r>
@@ -3316,6 +3356,7 @@
     <w:p/>
     <w:p>
       <w:r>
+        <w:lastRenderedPageBreak/>
         <w:fldChar w:fldCharType="begin"/>
       </w:r>
       <w:r>
@@ -3608,27 +3649,27 @@
     <w:p/>
     <w:p>
       <w:r>
+        <w:fldChar w:fldCharType="begin"/>
+      </w:r>
+      <w:r>
+        <w:instrText xml:space="preserve"> ADDIN EN.CITE &lt;EndNote&gt;&lt;Cite&gt;&lt;Author&gt;Wiley&lt;/Author&gt;&lt;Year&gt;2009&lt;/Year&gt;&lt;IDText&gt;Driving success through performance excellence and employee engagement&lt;/IDText&gt;&lt;DisplayText&gt;(WILEY, 2009)&lt;/DisplayText&gt;&lt;record&gt;&lt;titles&gt;&lt;title&gt;Driving success through performance excellence and employee engagement&lt;/title&gt;&lt;secondary-title&gt;Online: Kenexa Research Institute&lt;/secondary-title&gt;&lt;/titles&gt;&lt;contributors&gt;&lt;authors&gt;&lt;author&gt;Wiley, J&lt;/author&gt;&lt;/authors&gt;&lt;/contributors&gt;&lt;added-date format="utc"&gt;1572622449&lt;/added-date&gt;&lt;ref-type name="Journal Article"&gt;17&lt;/ref-type&gt;&lt;dates&gt;&lt;year&gt;2009&lt;/year&gt;&lt;/dates&gt;&lt;rec-number&gt;24&lt;/rec-number&gt;&lt;last-updated-date format="utc"&gt;1572622449&lt;/last-updated-date&gt;&lt;/record&gt;&lt;/Cite&gt;&lt;/EndNote&gt;</w:instrText>
+      </w:r>
+      <w:r>
+        <w:fldChar w:fldCharType="separate"/>
+      </w:r>
+      <w:r>
+        <w:rPr>
+          <w:noProof/>
+        </w:rPr>
+        <w:t>(WILEY, 2009)</w:t>
+      </w:r>
+      <w:r>
+        <w:fldChar w:fldCharType="end"/>
+      </w:r>
+    </w:p>
+    <w:p>
+      <w:r>
         <w:lastRenderedPageBreak/>
-        <w:fldChar w:fldCharType="begin"/>
-      </w:r>
-      <w:r>
-        <w:instrText xml:space="preserve"> ADDIN EN.CITE &lt;EndNote&gt;&lt;Cite&gt;&lt;Author&gt;Wiley&lt;/Author&gt;&lt;Year&gt;2009&lt;/Year&gt;&lt;IDText&gt;Driving success through performance excellence and employee engagement&lt;/IDText&gt;&lt;DisplayText&gt;(WILEY, 2009)&lt;/DisplayText&gt;&lt;record&gt;&lt;titles&gt;&lt;title&gt;Driving success through performance excellence and employee engagement&lt;/title&gt;&lt;secondary-title&gt;Online: Kenexa Research Institute&lt;/secondary-title&gt;&lt;/titles&gt;&lt;contributors&gt;&lt;authors&gt;&lt;author&gt;Wiley, J&lt;/author&gt;&lt;/authors&gt;&lt;/contributors&gt;&lt;added-date format="utc"&gt;1572622449&lt;/added-date&gt;&lt;ref-type name="Journal Article"&gt;17&lt;/ref-type&gt;&lt;dates&gt;&lt;year&gt;2009&lt;/year&gt;&lt;/dates&gt;&lt;rec-number&gt;24&lt;/rec-number&gt;&lt;last-updated-date format="utc"&gt;1572622449&lt;/last-updated-date&gt;&lt;/record&gt;&lt;/Cite&gt;&lt;/EndNote&gt;</w:instrText>
-      </w:r>
-      <w:r>
-        <w:fldChar w:fldCharType="separate"/>
-      </w:r>
-      <w:r>
-        <w:rPr>
-          <w:noProof/>
-        </w:rPr>
-        <w:t>(WILEY, 2009)</w:t>
-      </w:r>
-      <w:r>
-        <w:fldChar w:fldCharType="end"/>
-      </w:r>
-    </w:p>
-    <w:p>
-      <w:r>
         <w:tab/>
         <w:t xml:space="preserve">This helps reinforce studied conducted by Gallop indicating that </w:t>
       </w:r>
@@ -3645,12 +3686,7 @@
         <w:t>the UK’s employee engagement</w:t>
       </w:r>
       <w:r>
-        <w:t xml:space="preserve"> is affecting</w:t>
-      </w:r>
-      <w:bookmarkStart w:id="6" w:name="_GoBack"/>
-      <w:bookmarkEnd w:id="6"/>
-      <w:r>
-        <w:t xml:space="preserve"> output</w:t>
+        <w:t xml:space="preserve"> is affecting output</w:t>
       </w:r>
       <w:r>
         <w:t xml:space="preserve">. The study Research was conducted by </w:t>
@@ -3951,7 +3987,6 @@
         <w:pStyle w:val="EndNoteBibliography"/>
       </w:pPr>
       <w:r>
-        <w:lastRenderedPageBreak/>
         <w:t xml:space="preserve">TEKINBAŞ, K. S.; ZIMMERMAN, E. </w:t>
       </w:r>
       <w:r>
@@ -6026,7 +6061,7 @@
 </file>
 
 <file path=customXml/itemProps1.xml><?xml version="1.0" encoding="utf-8"?>
-<ds:datastoreItem xmlns:ds="http://schemas.openxmlformats.org/officeDocument/2006/customXml" ds:itemID="{908E4C96-A034-454F-91ED-32E6E9FEF2AF}">
+<ds:datastoreItem xmlns:ds="http://schemas.openxmlformats.org/officeDocument/2006/customXml" ds:itemID="{7F7CC7D9-5DB8-4B7A-A9FB-6AEBF2271FFF}">
   <ds:schemaRefs>
     <ds:schemaRef ds:uri="http://schemas.openxmlformats.org/officeDocument/2006/bibliography"/>
   </ds:schemaRefs>

</xml_diff>

<commit_message>
created a new sprint with broken down version of tasks, created a new list of tasks. Added task navigation to the site. Upgraded form to be able to create tasks as well as teams.
</commit_message>
<xml_diff>
--- a/Planning Report/JordanHarrison CI301 interrim planning and investigation (Repaired).docx
+++ b/Planning Report/JordanHarrison CI301 interrim planning and investigation (Repaired).docx
@@ -3,18 +3,33 @@
 <w:document xmlns:wpc="http://schemas.microsoft.com/office/word/2010/wordprocessingCanvas" xmlns:cx="http://schemas.microsoft.com/office/drawing/2014/chartex" xmlns:cx1="http://schemas.microsoft.com/office/drawing/2015/9/8/chartex" xmlns:cx2="http://schemas.microsoft.com/office/drawing/2015/10/21/chartex" xmlns:cx3="http://schemas.microsoft.com/office/drawing/2016/5/9/chartex" xmlns:cx4="http://schemas.microsoft.com/office/drawing/2016/5/10/chartex" xmlns:cx5="http://schemas.microsoft.com/office/drawing/2016/5/11/chartex" xmlns:cx6="http://schemas.microsoft.com/office/drawing/2016/5/12/chartex" xmlns:cx7="http://schemas.microsoft.com/office/drawing/2016/5/13/chartex" xmlns:cx8="http://schemas.microsoft.com/office/drawing/2016/5/14/chartex" xmlns:mc="http://schemas.openxmlformats.org/markup-compatibility/2006" xmlns:aink="http://schemas.microsoft.com/office/drawing/2016/ink" xmlns:am3d="http://schemas.microsoft.com/office/drawing/2017/model3d" xmlns:o="urn:schemas-microsoft-com:office:office" xmlns:r="http://schemas.openxmlformats.org/officeDocument/2006/relationships" xmlns:m="http://schemas.openxmlformats.org/officeDocument/2006/math" xmlns:v="urn:schemas-microsoft-com:vml" xmlns:wp14="http://schemas.microsoft.com/office/word/2010/wordprocessingDrawing" xmlns:wp="http://schemas.openxmlformats.org/drawingml/2006/wordprocessingDrawing" xmlns:w10="urn:schemas-microsoft-com:office:word" xmlns:w="http://schemas.openxmlformats.org/wordprocessingml/2006/main" xmlns:w14="http://schemas.microsoft.com/office/word/2010/wordml" xmlns:w15="http://schemas.microsoft.com/office/word/2012/wordml" xmlns:w16cid="http://schemas.microsoft.com/office/word/2016/wordml/cid" xmlns:w16se="http://schemas.microsoft.com/office/word/2015/wordml/symex" xmlns:wpg="http://schemas.microsoft.com/office/word/2010/wordprocessingGroup" xmlns:wpi="http://schemas.microsoft.com/office/word/2010/wordprocessingInk" xmlns:wne="http://schemas.microsoft.com/office/word/2006/wordml" xmlns:wps="http://schemas.microsoft.com/office/word/2010/wordprocessingShape" mc:Ignorable="w14 w15 w16se w16cid wp14">
   <w:body>
     <w:p>
+      <w:pPr>
+        <w:pStyle w:val="Heading1"/>
+      </w:pPr>
       <w:r>
         <w:t>Gamification of Personnel Management</w:t>
       </w:r>
     </w:p>
     <w:p>
       <w:pPr>
-        <w:ind w:firstLine="720"/>
+        <w:pStyle w:val="Heading2"/>
       </w:pPr>
       <w:r>
         <w:t>Interim Planning and Investigation Report</w:t>
       </w:r>
-    </w:p>
+      <w:r>
+        <w:t xml:space="preserve"> </w:t>
+      </w:r>
+    </w:p>
+    <w:p>
+      <w:pPr>
+        <w:pStyle w:val="NoSpacing"/>
+      </w:pPr>
+      <w:r>
+        <w:t>Jordan Harrison</w:t>
+      </w:r>
+    </w:p>
+    <w:p/>
     <w:sdt>
       <w:sdtPr>
         <w:id w:val="-1262059730"/>
@@ -445,7 +460,7 @@
                 <w:noProof/>
                 <w:webHidden/>
               </w:rPr>
-              <w:t>8</w:t>
+              <w:t>10</w:t>
             </w:r>
             <w:r>
               <w:rPr>
@@ -841,12 +856,19 @@
         <w:rPr>
           <w:noProof/>
         </w:rPr>
-        <w:t xml:space="preserve">Therefore the “player” is the equivalent of a user and the “game” is the application or system. </w:t>
+        <w:t xml:space="preserve">Therefore the “player” is the </w:t>
       </w:r>
       <w:r>
         <w:rPr>
           <w:noProof/>
         </w:rPr>
+        <w:lastRenderedPageBreak/>
+        <w:t xml:space="preserve">equivalent of a user and the “game” is the application or system. </w:t>
+      </w:r>
+      <w:r>
+        <w:rPr>
+          <w:noProof/>
+        </w:rPr>
         <w:t>A</w:t>
       </w:r>
       <w:r>
@@ -945,7 +967,6 @@
         <w:ind w:firstLine="360"/>
       </w:pPr>
       <w:r>
-        <w:lastRenderedPageBreak/>
         <w:t xml:space="preserve">Reward can be added </w:t>
       </w:r>
       <w:r>
@@ -1299,8 +1320,6 @@
     <w:p/>
     <w:p/>
     <w:p/>
-    <w:p/>
-    <w:p/>
     <w:p>
       <w:pPr>
         <w:pStyle w:val="Heading3"/>
@@ -1341,11 +1360,9 @@
       <w:r>
         <w:t xml:space="preserve"> </w:t>
       </w:r>
-      <w:proofErr w:type="spellStart"/>
-      <w:r>
-        <w:t>documentatio</w:t>
-      </w:r>
-      <w:proofErr w:type="spellEnd"/>
+      <w:r>
+        <w:t>documentation</w:t>
+      </w:r>
       <w:r>
         <w:t xml:space="preserve"> and a report.</w:t>
       </w:r>
@@ -2394,43 +2411,6 @@
     <w:p>
       <w:pPr>
         <w:ind w:firstLine="720"/>
-      </w:pPr>
-      <w:r>
-        <w:t>This project plan</w:t>
-      </w:r>
-      <w:r>
-        <w:t xml:space="preserve"> (figure 1)</w:t>
-      </w:r>
-      <w:r>
-        <w:t xml:space="preserve"> contains an estimation of the time I think it will take to develop all the significant parts of the application.</w:t>
-      </w:r>
-      <w:r>
-        <w:t xml:space="preserve"> Each release will </w:t>
-      </w:r>
-      <w:r>
-        <w:t>involve</w:t>
-      </w:r>
-      <w:r>
-        <w:t xml:space="preserve"> </w:t>
-      </w:r>
-      <w:r>
-        <w:t xml:space="preserve">3 sprints </w:t>
-      </w:r>
-      <w:r>
-        <w:t>consisting</w:t>
-      </w:r>
-      <w:r>
-        <w:t xml:space="preserve"> of planning, development and </w:t>
-      </w:r>
-      <w:r>
-        <w:t>testing</w:t>
-      </w:r>
-      <w:r>
-        <w:t xml:space="preserve"> stages.</w:t>
-      </w:r>
-    </w:p>
-    <w:p>
-      <w:pPr>
         <w:sectPr>
           <w:pgSz w:w="16838" w:h="11906" w:orient="landscape" w:code="9"/>
           <w:pgMar w:top="1440" w:right="1440" w:bottom="1440" w:left="1440" w:header="709" w:footer="709" w:gutter="0"/>
@@ -2438,6 +2418,42 @@
           <w:docGrid w:linePitch="360"/>
         </w:sectPr>
       </w:pPr>
+      <w:r>
+        <w:t>This project plan</w:t>
+      </w:r>
+      <w:r>
+        <w:t xml:space="preserve"> (figure 1)</w:t>
+      </w:r>
+      <w:r>
+        <w:t xml:space="preserve"> contains an estimation of the time I think it will take to develop all the significant parts of the application.</w:t>
+      </w:r>
+      <w:r>
+        <w:t xml:space="preserve"> Each release will </w:t>
+      </w:r>
+      <w:r>
+        <w:t>involve</w:t>
+      </w:r>
+      <w:r>
+        <w:t xml:space="preserve"> </w:t>
+      </w:r>
+      <w:r>
+        <w:t xml:space="preserve">3 sprints </w:t>
+      </w:r>
+      <w:r>
+        <w:t>consisting</w:t>
+      </w:r>
+      <w:r>
+        <w:t xml:space="preserve"> of planning, development and </w:t>
+      </w:r>
+      <w:r>
+        <w:t>testing</w:t>
+      </w:r>
+      <w:r>
+        <w:t xml:space="preserve"> stages.</w:t>
+      </w:r>
+      <w:r>
+        <w:t xml:space="preserve"> This plan has been and will continue to be developed on .</w:t>
+      </w:r>
     </w:p>
     <w:p>
       <w:pPr>
@@ -2594,27 +2610,72 @@
       <w:r>
         <w:t xml:space="preserve"> test projects to evaluate whether it </w:t>
       </w:r>
+      <w:r>
+        <w:t>can fulfil</w:t>
+      </w:r>
+      <w:r>
+        <w:t xml:space="preserve"> </w:t>
+      </w:r>
+      <w:r>
+        <w:t>my requirements.</w:t>
+      </w:r>
+      <w:r>
+        <w:t xml:space="preserve"> Test proved that firebase is capable of, secure login and data access and live updates to data changes.</w:t>
+      </w:r>
+      <w:r>
+        <w:br/>
+      </w:r>
+    </w:p>
+    <w:p>
+      <w:pPr>
+        <w:rPr>
+          <w:u w:val="single"/>
+        </w:rPr>
+      </w:pPr>
+      <w:r>
+        <w:rPr>
+          <w:u w:val="single"/>
+        </w:rPr>
+        <w:t>November</w:t>
+      </w:r>
+    </w:p>
+    <w:p>
+      <w:r>
+        <w:tab/>
+        <w:t xml:space="preserve">I have created 3 iterations of my plan at this point and will continue to build on this as I go. So </w:t>
+      </w:r>
       <w:proofErr w:type="gramStart"/>
       <w:r>
-        <w:t xml:space="preserve">is capable of </w:t>
-      </w:r>
-      <w:r>
-        <w:t>fulfilling</w:t>
+        <w:t>far</w:t>
       </w:r>
       <w:proofErr w:type="gramEnd"/>
       <w:r>
-        <w:t xml:space="preserve"> </w:t>
-      </w:r>
-      <w:r>
-        <w:t>my requirements.</w:t>
-      </w:r>
-    </w:p>
-    <w:p/>
-    <w:p/>
-    <w:p/>
-    <w:p/>
-    <w:p/>
-    <w:p/>
+        <w:t xml:space="preserve"> I have realised some of my duration estimates for tasks have been off. One of the reasons for this is I did not break down bigger tasks into more atomic parts which would have provided a more accurate estimate.</w:t>
+      </w:r>
+    </w:p>
+    <w:p>
+      <w:r>
+        <w:tab/>
+        <w:t xml:space="preserve">Sprint one development involved a significant amount of planning and design creating wireframes and flow diagrams to evaluate user actions. Development so far has been creating </w:t>
+      </w:r>
+      <w:r>
+        <w:lastRenderedPageBreak/>
+        <w:t xml:space="preserve">custom elements that </w:t>
+      </w:r>
+      <w:proofErr w:type="gramStart"/>
+      <w:r>
+        <w:t>are capable of displaying</w:t>
+      </w:r>
+      <w:proofErr w:type="gramEnd"/>
+      <w:r>
+        <w:t xml:space="preserve"> and modifying data of teams. Teams turned out to be a good place to start as there was a significant amount of risk and unknowns. Although I have overrun in terms of hours estimated vs hours worked, I am happy with how development is coming along.</w:t>
+      </w:r>
+    </w:p>
+    <w:p>
+      <w:r>
+        <w:br w:type="page"/>
+      </w:r>
+    </w:p>
     <w:p>
       <w:pPr>
         <w:pStyle w:val="Heading4"/>
@@ -3071,7 +3132,12 @@
           </w:tcPr>
           <w:p>
             <w:r>
-              <w:t xml:space="preserve">Inaccessibility or complete loss of data. Time impact on configuration of </w:t>
+              <w:t>Inaccessibility or complete loss of</w:t>
+            </w:r>
+            <w:bookmarkStart w:id="5" w:name="_GoBack"/>
+            <w:bookmarkEnd w:id="5"/>
+            <w:r>
+              <w:t xml:space="preserve"> data. Time impact on configuration of </w:t>
             </w:r>
             <w:r>
               <w:t>a new service.</w:t>
@@ -3089,6 +3155,9 @@
             <w:r>
               <w:t>Maintain backups of datasets. Only use tried and tested external services.  Selected services need to have high availability.</w:t>
             </w:r>
+            <w:r>
+              <w:t xml:space="preserve"> Maintain access to website code so hosting can be moved.</w:t>
+            </w:r>
           </w:p>
         </w:tc>
       </w:tr>
@@ -3099,17 +3168,13 @@
         <w:tab/>
       </w:r>
     </w:p>
-    <w:p>
-      <w:bookmarkStart w:id="5" w:name="_GoBack"/>
-      <w:bookmarkEnd w:id="5"/>
-    </w:p>
+    <w:p/>
     <w:p>
       <w:pPr>
         <w:pStyle w:val="Heading3"/>
       </w:pPr>
       <w:bookmarkStart w:id="6" w:name="_Toc22557044"/>
       <w:r>
-        <w:lastRenderedPageBreak/>
         <w:t>Research</w:t>
       </w:r>
       <w:bookmarkEnd w:id="6"/>
@@ -3356,7 +3421,6 @@
     <w:p/>
     <w:p>
       <w:r>
-        <w:lastRenderedPageBreak/>
         <w:fldChar w:fldCharType="begin"/>
       </w:r>
       <w:r>
@@ -3647,6 +3711,7 @@
     </w:p>
     <w:p/>
     <w:p/>
+    <w:p/>
     <w:p>
       <w:r>
         <w:fldChar w:fldCharType="begin"/>
@@ -3669,7 +3734,6 @@
     </w:p>
     <w:p>
       <w:r>
-        <w:lastRenderedPageBreak/>
         <w:tab/>
         <w:t xml:space="preserve">This helps reinforce studied conducted by Gallop indicating that </w:t>
       </w:r>
@@ -5758,6 +5822,15 @@
       <w:shd w:val="clear" w:color="auto" w:fill="E1DFDD"/>
     </w:rPr>
   </w:style>
+  <w:style w:type="paragraph" w:styleId="NoSpacing">
+    <w:name w:val="No Spacing"/>
+    <w:uiPriority w:val="1"/>
+    <w:qFormat/>
+    <w:rsid w:val="005A55B6"/>
+    <w:pPr>
+      <w:spacing w:after="0" w:line="240" w:lineRule="auto"/>
+    </w:pPr>
+  </w:style>
 </w:styles>
 </file>
 
@@ -6061,7 +6134,7 @@
 </file>
 
 <file path=customXml/itemProps1.xml><?xml version="1.0" encoding="utf-8"?>
-<ds:datastoreItem xmlns:ds="http://schemas.openxmlformats.org/officeDocument/2006/customXml" ds:itemID="{7F7CC7D9-5DB8-4B7A-A9FB-6AEBF2271FFF}">
+<ds:datastoreItem xmlns:ds="http://schemas.openxmlformats.org/officeDocument/2006/customXml" ds:itemID="{5BF65206-ECAA-4A35-8987-20D365EE2E3E}">
   <ds:schemaRefs>
     <ds:schemaRef ds:uri="http://schemas.openxmlformats.org/officeDocument/2006/bibliography"/>
   </ds:schemaRefs>

</xml_diff>

<commit_message>
fixed bug with empty additional skills collecton fixed UX style with card spacing fixed jquery button styling inconsistancy added a few extra divs for card wrapping added fanfare mechanic to trigger notify on the screen center (concider moving to navbar elements)
</commit_message>
<xml_diff>
--- a/Planning Report/JordanHarrison CI301 interrim planning and investigation (Repaired).docx
+++ b/Planning Report/JordanHarrison CI301 interrim planning and investigation (Repaired).docx
@@ -2702,6 +2702,9 @@
       <w:pPr>
         <w:ind w:firstLine="720"/>
       </w:pPr>
+      <w:r>
+        <w:t>**********add likelihood and impact as a 1-5??</w:t>
+      </w:r>
     </w:p>
     <w:tbl>
       <w:tblPr>
@@ -2748,7 +2751,7 @@
               <w:rPr>
                 <w:b/>
               </w:rPr>
-              <w:t>Impact</w:t>
+              <w:t>Effect</w:t>
             </w:r>
           </w:p>
         </w:tc>
@@ -2768,6 +2771,12 @@
               </w:rPr>
               <w:t>Protection</w:t>
             </w:r>
+            <w:r>
+              <w:rPr>
+                <w:b/>
+              </w:rPr>
+              <w:t xml:space="preserve"> </w:t>
+            </w:r>
           </w:p>
         </w:tc>
       </w:tr>
@@ -2883,7 +2892,12 @@
           </w:tcPr>
           <w:p>
             <w:r>
-              <w:t>Pay careful attention to database metrics and move testing to a different billing/usage period when appropriate.</w:t>
+              <w:t>Pay careful attention to data</w:t>
+            </w:r>
+            <w:bookmarkStart w:id="5" w:name="_GoBack"/>
+            <w:bookmarkEnd w:id="5"/>
+            <w:r>
+              <w:t>base metrics and move testing to a different billing/usage period when appropriate.</w:t>
             </w:r>
           </w:p>
         </w:tc>
@@ -3132,12 +3146,7 @@
           </w:tcPr>
           <w:p>
             <w:r>
-              <w:t>Inaccessibility or complete loss of</w:t>
-            </w:r>
-            <w:bookmarkStart w:id="5" w:name="_GoBack"/>
-            <w:bookmarkEnd w:id="5"/>
-            <w:r>
-              <w:t xml:space="preserve"> data. Time impact on configuration of </w:t>
+              <w:t xml:space="preserve">Inaccessibility or complete loss of data. Time impact on configuration of </w:t>
             </w:r>
             <w:r>
               <w:t>a new service.</w:t>
@@ -6134,7 +6143,7 @@
 </file>
 
 <file path=customXml/itemProps1.xml><?xml version="1.0" encoding="utf-8"?>
-<ds:datastoreItem xmlns:ds="http://schemas.openxmlformats.org/officeDocument/2006/customXml" ds:itemID="{5BF65206-ECAA-4A35-8987-20D365EE2E3E}">
+<ds:datastoreItem xmlns:ds="http://schemas.openxmlformats.org/officeDocument/2006/customXml" ds:itemID="{4BCB3A3E-226B-4F3D-A601-DFE7867A04F1}">
   <ds:schemaRefs>
     <ds:schemaRef ds:uri="http://schemas.openxmlformats.org/officeDocument/2006/bibliography"/>
   </ds:schemaRefs>

</xml_diff>